<commit_message>
Criação de banco de dados e configuração do FastAPI
</commit_message>
<xml_diff>
--- a/DOC/Projeto de Pesquisa.docx
+++ b/DOC/Projeto de Pesquisa.docx
@@ -41,29 +41,7 @@
           <w:szCs w:val="22"/>
           <w:lang w:val="pt-BR"/>
         </w:rPr>
-        <w:t xml:space="preserve"> Igor </w:t>
-      </w:r>
-      <w:proofErr w:type="spellStart"/>
-      <w:r>
-        <w:rPr>
-          <w:rFonts w:ascii="Arial" w:hAnsi="Arial" w:cs="Arial"/>
-          <w:b/>
-          <w:sz w:val="22"/>
-          <w:szCs w:val="22"/>
-          <w:lang w:val="pt-BR"/>
-        </w:rPr>
-        <w:t>Ayello</w:t>
-      </w:r>
-      <w:proofErr w:type="spellEnd"/>
-      <w:r>
-        <w:rPr>
-          <w:rFonts w:ascii="Arial" w:hAnsi="Arial" w:cs="Arial"/>
-          <w:b/>
-          <w:sz w:val="22"/>
-          <w:szCs w:val="22"/>
-          <w:lang w:val="pt-BR"/>
-        </w:rPr>
-        <w:t xml:space="preserve"> Borges</w:t>
+        <w:t xml:space="preserve"> Igor Ayello Borges</w:t>
       </w:r>
     </w:p>
     <w:p>
@@ -314,27 +292,7 @@
           <w:szCs w:val="22"/>
           <w:lang w:val="pt-BR"/>
         </w:rPr>
-        <w:t xml:space="preserve">e o GitHub </w:t>
-      </w:r>
-      <w:proofErr w:type="spellStart"/>
-      <w:r>
-        <w:rPr>
-          <w:rFonts w:ascii="Arial" w:hAnsi="Arial" w:cs="Arial"/>
-          <w:sz w:val="22"/>
-          <w:szCs w:val="22"/>
-          <w:lang w:val="pt-BR"/>
-        </w:rPr>
-        <w:t>Copilot</w:t>
-      </w:r>
-      <w:proofErr w:type="spellEnd"/>
-      <w:r>
-        <w:rPr>
-          <w:rFonts w:ascii="Arial" w:hAnsi="Arial" w:cs="Arial"/>
-          <w:sz w:val="22"/>
-          <w:szCs w:val="22"/>
-          <w:lang w:val="pt-BR"/>
-        </w:rPr>
-        <w:t xml:space="preserve"> </w:t>
+        <w:t xml:space="preserve">e o GitHub Copilot </w:t>
       </w:r>
       <w:r>
         <w:rPr>
@@ -379,63 +337,16 @@
           <w:szCs w:val="22"/>
           <w:lang w:val="pt-BR"/>
         </w:rPr>
-        <w:t xml:space="preserve">, as considerações sobre o experimento foram que o </w:t>
-      </w:r>
-      <w:r>
-        <w:rPr>
-          <w:rFonts w:ascii="Arial" w:hAnsi="Arial" w:cs="Arial"/>
-          <w:sz w:val="22"/>
-          <w:szCs w:val="22"/>
-          <w:lang w:val="pt-BR"/>
-        </w:rPr>
-        <w:t>ChatGPT</w:t>
-      </w:r>
-      <w:r>
-        <w:rPr>
-          <w:rFonts w:ascii="Arial" w:hAnsi="Arial" w:cs="Arial"/>
-          <w:sz w:val="22"/>
-          <w:szCs w:val="22"/>
-          <w:lang w:val="pt-BR"/>
-        </w:rPr>
-        <w:t xml:space="preserve"> no ano de 2024 ainda não tem capacidade de gerar aplicações complexas mas serve como referência e suporte para desenvolvedores</w:t>
-      </w:r>
-      <w:r>
-        <w:rPr>
-          <w:rFonts w:ascii="Arial" w:hAnsi="Arial" w:cs="Arial"/>
-          <w:sz w:val="22"/>
-          <w:szCs w:val="22"/>
-          <w:lang w:val="pt-BR"/>
-        </w:rPr>
-        <w:t xml:space="preserve">, quanto ao </w:t>
-      </w:r>
-      <w:r>
-        <w:rPr>
-          <w:rFonts w:ascii="Arial" w:hAnsi="Arial" w:cs="Arial"/>
-          <w:sz w:val="22"/>
-          <w:szCs w:val="22"/>
-          <w:lang w:val="pt-BR"/>
-        </w:rPr>
-        <w:t xml:space="preserve">GitHub </w:t>
-      </w:r>
-      <w:proofErr w:type="spellStart"/>
-      <w:r>
-        <w:rPr>
-          <w:rFonts w:ascii="Arial" w:hAnsi="Arial" w:cs="Arial"/>
-          <w:sz w:val="22"/>
-          <w:szCs w:val="22"/>
-          <w:lang w:val="pt-BR"/>
-        </w:rPr>
-        <w:t>Copilot</w:t>
-      </w:r>
-      <w:proofErr w:type="spellEnd"/>
-      <w:r>
-        <w:rPr>
-          <w:rFonts w:ascii="Arial" w:hAnsi="Arial" w:cs="Arial"/>
-          <w:sz w:val="22"/>
-          <w:szCs w:val="22"/>
-          <w:lang w:val="pt-BR"/>
-        </w:rPr>
-        <w:t xml:space="preserve"> os autores consideram que a ferramenta serve como complemento ao trabalho dos desenvolvedores</w:t>
+        <w:t>, as considerações sobre o experimento foram que o ChatGPT no ano de 2024 ainda não tem capacidade de gerar aplicações complexas mas serve como referência e suporte para desenvolvedores</w:t>
+      </w:r>
+      <w:r>
+        <w:rPr>
+          <w:rFonts w:ascii="Arial" w:hAnsi="Arial" w:cs="Arial"/>
+          <w:sz w:val="22"/>
+          <w:szCs w:val="22"/>
+          <w:lang w:val="pt-BR"/>
+        </w:rPr>
+        <w:t>, quanto ao GitHub Copilot os autores consideram que a ferramenta serve como complemento ao trabalho dos desenvolvedores</w:t>
       </w:r>
       <w:r>
         <w:rPr>
@@ -521,72 +432,8 @@
           <w:szCs w:val="22"/>
           <w:lang w:val="pt-BR"/>
         </w:rPr>
-        <w:t xml:space="preserve">O objetivo </w:t>
-      </w:r>
-      <w:r>
-        <w:rPr>
-          <w:rFonts w:ascii="Arial" w:hAnsi="Arial" w:cs="Arial"/>
-          <w:sz w:val="22"/>
-          <w:szCs w:val="22"/>
-          <w:lang w:val="pt-BR"/>
-        </w:rPr>
-        <w:t>do</w:t>
-      </w:r>
-      <w:r>
-        <w:rPr>
-          <w:rFonts w:ascii="Arial" w:hAnsi="Arial" w:cs="Arial"/>
-          <w:sz w:val="22"/>
-          <w:szCs w:val="22"/>
-          <w:lang w:val="pt-BR"/>
-        </w:rPr>
-        <w:t xml:space="preserve"> trabalho </w:t>
-      </w:r>
-      <w:r>
-        <w:rPr>
-          <w:rFonts w:ascii="Arial" w:hAnsi="Arial" w:cs="Arial"/>
-          <w:sz w:val="22"/>
-          <w:szCs w:val="22"/>
-          <w:lang w:val="pt-BR"/>
-        </w:rPr>
-        <w:t xml:space="preserve">é </w:t>
-      </w:r>
-      <w:r>
-        <w:rPr>
-          <w:rFonts w:ascii="Arial" w:hAnsi="Arial" w:cs="Arial"/>
-          <w:sz w:val="22"/>
-          <w:szCs w:val="22"/>
-          <w:lang w:val="pt-BR"/>
-        </w:rPr>
-        <w:t>criar</w:t>
-      </w:r>
-      <w:r>
-        <w:rPr>
-          <w:rFonts w:ascii="Arial" w:hAnsi="Arial" w:cs="Arial"/>
-          <w:sz w:val="22"/>
-          <w:szCs w:val="22"/>
-          <w:lang w:val="pt-BR"/>
-        </w:rPr>
-        <w:t xml:space="preserve"> cinco versões de um</w:t>
-      </w:r>
-      <w:r>
-        <w:rPr>
-          <w:rFonts w:ascii="Arial" w:hAnsi="Arial" w:cs="Arial"/>
-          <w:sz w:val="22"/>
-          <w:szCs w:val="22"/>
-          <w:lang w:val="pt-BR"/>
-        </w:rPr>
-        <w:t xml:space="preserve"> simulador de investimentos da bolsa de valores</w:t>
-      </w:r>
-      <w:r>
-        <w:rPr>
-          <w:rFonts w:ascii="Arial" w:hAnsi="Arial" w:cs="Arial"/>
-          <w:sz w:val="22"/>
-          <w:szCs w:val="22"/>
-          <w:lang w:val="pt-BR"/>
-        </w:rPr>
-        <w:t xml:space="preserve">, cada versão será gerada por meio de um sistema de inteligência artificial sendo: </w:t>
-      </w:r>
-      <w:proofErr w:type="spellStart"/>
+        <w:t xml:space="preserve">O objetivo do trabalho é criar cinco versões de um simulador de investimentos da bolsa de valores, cada versão será gerada por meio de um sistema de inteligência artificial sendo: </w:t>
+      </w:r>
       <w:r>
         <w:rPr>
           <w:rFonts w:ascii="Arial" w:hAnsi="Arial" w:cs="Arial"/>
@@ -596,7 +443,6 @@
         </w:rPr>
         <w:t>Copiltot</w:t>
       </w:r>
-      <w:proofErr w:type="spellEnd"/>
       <w:r>
         <w:rPr>
           <w:rFonts w:ascii="Arial" w:hAnsi="Arial" w:cs="Arial"/>
@@ -624,7 +470,6 @@
         </w:rPr>
         <w:t xml:space="preserve">, </w:t>
       </w:r>
-      <w:proofErr w:type="spellStart"/>
       <w:r>
         <w:rPr>
           <w:rFonts w:ascii="Arial" w:hAnsi="Arial" w:cs="Arial"/>
@@ -634,7 +479,6 @@
         </w:rPr>
         <w:t>DeepSeek</w:t>
       </w:r>
-      <w:proofErr w:type="spellEnd"/>
       <w:r>
         <w:rPr>
           <w:rFonts w:ascii="Arial" w:hAnsi="Arial" w:cs="Arial"/>
@@ -678,179 +522,16 @@
           <w:szCs w:val="22"/>
           <w:lang w:val="pt-BR"/>
         </w:rPr>
-        <w:t>. A</w:t>
-      </w:r>
-      <w:r>
-        <w:rPr>
-          <w:rFonts w:ascii="Arial" w:hAnsi="Arial" w:cs="Arial"/>
-          <w:sz w:val="22"/>
-          <w:szCs w:val="22"/>
-          <w:lang w:val="pt-BR"/>
-        </w:rPr>
-        <w:t xml:space="preserve"> criação d</w:t>
-      </w:r>
-      <w:r>
-        <w:rPr>
-          <w:rFonts w:ascii="Arial" w:hAnsi="Arial" w:cs="Arial"/>
-          <w:sz w:val="22"/>
-          <w:szCs w:val="22"/>
-          <w:lang w:val="pt-BR"/>
-        </w:rPr>
-        <w:t>as versões</w:t>
-      </w:r>
-      <w:r>
-        <w:rPr>
-          <w:rFonts w:ascii="Arial" w:hAnsi="Arial" w:cs="Arial"/>
-          <w:sz w:val="22"/>
-          <w:szCs w:val="22"/>
-          <w:lang w:val="pt-BR"/>
-        </w:rPr>
-        <w:t xml:space="preserve"> envolve</w:t>
-      </w:r>
-      <w:r>
-        <w:rPr>
-          <w:rFonts w:ascii="Arial" w:hAnsi="Arial" w:cs="Arial"/>
-          <w:sz w:val="22"/>
-          <w:szCs w:val="22"/>
-          <w:lang w:val="pt-BR"/>
-        </w:rPr>
-        <w:t>rá na parte técnica</w:t>
-      </w:r>
-      <w:r>
-        <w:rPr>
-          <w:rFonts w:ascii="Arial" w:hAnsi="Arial" w:cs="Arial"/>
-          <w:sz w:val="22"/>
-          <w:szCs w:val="22"/>
-          <w:lang w:val="pt-BR"/>
-        </w:rPr>
-        <w:t xml:space="preserve"> banco de dados, </w:t>
-      </w:r>
-      <w:proofErr w:type="spellStart"/>
-      <w:r>
-        <w:rPr>
-          <w:rFonts w:ascii="Arial" w:hAnsi="Arial" w:cs="Arial"/>
-          <w:sz w:val="22"/>
-          <w:szCs w:val="22"/>
-          <w:lang w:val="pt-BR"/>
-        </w:rPr>
-        <w:t>backend</w:t>
-      </w:r>
-      <w:proofErr w:type="spellEnd"/>
-      <w:r>
-        <w:rPr>
-          <w:rFonts w:ascii="Arial" w:hAnsi="Arial" w:cs="Arial"/>
-          <w:sz w:val="22"/>
-          <w:szCs w:val="22"/>
-          <w:lang w:val="pt-BR"/>
-        </w:rPr>
-        <w:t xml:space="preserve">, </w:t>
-      </w:r>
-      <w:proofErr w:type="spellStart"/>
-      <w:r>
-        <w:rPr>
-          <w:rFonts w:ascii="Arial" w:hAnsi="Arial" w:cs="Arial"/>
-          <w:sz w:val="22"/>
-          <w:szCs w:val="22"/>
-          <w:lang w:val="pt-BR"/>
-        </w:rPr>
-        <w:t>frontend</w:t>
-      </w:r>
-      <w:proofErr w:type="spellEnd"/>
-      <w:r>
-        <w:rPr>
-          <w:rFonts w:ascii="Arial" w:hAnsi="Arial" w:cs="Arial"/>
-          <w:sz w:val="22"/>
-          <w:szCs w:val="22"/>
-          <w:lang w:val="pt-BR"/>
-        </w:rPr>
-        <w:t>, testes unitários</w:t>
-      </w:r>
-      <w:r>
-        <w:rPr>
-          <w:rFonts w:ascii="Arial" w:hAnsi="Arial" w:cs="Arial"/>
-          <w:sz w:val="22"/>
-          <w:szCs w:val="22"/>
-          <w:lang w:val="pt-BR"/>
-        </w:rPr>
-        <w:t xml:space="preserve"> e testes </w:t>
-      </w:r>
-      <w:proofErr w:type="spellStart"/>
-      <w:r>
-        <w:rPr>
-          <w:rFonts w:ascii="Arial" w:hAnsi="Arial" w:cs="Arial"/>
-          <w:sz w:val="22"/>
-          <w:szCs w:val="22"/>
-          <w:lang w:val="pt-BR"/>
-        </w:rPr>
-        <w:t>end</w:t>
-      </w:r>
-      <w:proofErr w:type="spellEnd"/>
-      <w:r>
-        <w:rPr>
-          <w:rFonts w:ascii="Arial" w:hAnsi="Arial" w:cs="Arial"/>
-          <w:sz w:val="22"/>
-          <w:szCs w:val="22"/>
-          <w:lang w:val="pt-BR"/>
-        </w:rPr>
-        <w:t xml:space="preserve"> </w:t>
-      </w:r>
-      <w:proofErr w:type="spellStart"/>
-      <w:r>
-        <w:rPr>
-          <w:rFonts w:ascii="Arial" w:hAnsi="Arial" w:cs="Arial"/>
-          <w:sz w:val="22"/>
-          <w:szCs w:val="22"/>
-          <w:lang w:val="pt-BR"/>
-        </w:rPr>
-        <w:t>to</w:t>
-      </w:r>
-      <w:proofErr w:type="spellEnd"/>
-      <w:r>
-        <w:rPr>
-          <w:rFonts w:ascii="Arial" w:hAnsi="Arial" w:cs="Arial"/>
-          <w:sz w:val="22"/>
-          <w:szCs w:val="22"/>
-          <w:lang w:val="pt-BR"/>
-        </w:rPr>
-        <w:t xml:space="preserve"> end.</w:t>
-      </w:r>
-      <w:r>
-        <w:rPr>
-          <w:rFonts w:ascii="Arial" w:hAnsi="Arial" w:cs="Arial"/>
-          <w:sz w:val="22"/>
-          <w:szCs w:val="22"/>
-          <w:lang w:val="pt-BR"/>
-        </w:rPr>
-        <w:t xml:space="preserve"> </w:t>
-      </w:r>
-      <w:r>
-        <w:rPr>
-          <w:rFonts w:ascii="Arial" w:hAnsi="Arial" w:cs="Arial"/>
-          <w:sz w:val="22"/>
-          <w:szCs w:val="22"/>
-          <w:lang w:val="pt-BR"/>
-        </w:rPr>
-        <w:t xml:space="preserve">Na parte de simulação os códigos gerados por inteligência artificial deverão consultar dados em planilhas, sites de cotações, arquivos JSON e salvar informações sobre estratégias de investimento dos usuários. Ao final do desenvolvimento cada uma das cinco versões será analisada pelo software de análise </w:t>
-      </w:r>
-      <w:proofErr w:type="spellStart"/>
-      <w:r>
-        <w:rPr>
-          <w:rFonts w:ascii="Arial" w:hAnsi="Arial" w:cs="Arial"/>
-          <w:sz w:val="22"/>
-          <w:szCs w:val="22"/>
-          <w:lang w:val="pt-BR"/>
-        </w:rPr>
-        <w:t>Sonarqube</w:t>
-      </w:r>
-      <w:proofErr w:type="spellEnd"/>
-      <w:r>
-        <w:rPr>
-          <w:rFonts w:ascii="Arial" w:hAnsi="Arial" w:cs="Arial"/>
-          <w:sz w:val="22"/>
-          <w:szCs w:val="22"/>
-          <w:lang w:val="pt-BR"/>
-        </w:rPr>
-        <w:t>.</w:t>
+        <w:t xml:space="preserve">. A criação das versões envolverá na parte técnica banco de dados, backend, frontend, testes unitários e testes end to end. </w:t>
+      </w:r>
+      <w:r>
+        <w:rPr>
+          <w:rFonts w:ascii="Arial" w:hAnsi="Arial" w:cs="Arial"/>
+          <w:sz w:val="22"/>
+          <w:szCs w:val="22"/>
+          <w:lang w:val="pt-BR"/>
+        </w:rPr>
+        <w:t>Na parte de simulação os códigos gerados por inteligência artificial deverão consultar dados em planilhas, sites de cotações, arquivos JSON e salvar informações sobre estratégias de investimento dos usuários. Ao final do desenvolvimento cada uma das cinco versões será analisada pelo software de análise Sonarqube.</w:t>
       </w:r>
     </w:p>
     <w:p>
@@ -997,7 +678,6 @@
           <w:szCs w:val="22"/>
         </w:rPr>
       </w:pPr>
-      <w:proofErr w:type="spellStart"/>
       <w:r>
         <w:rPr>
           <w:rFonts w:ascii="Arial" w:hAnsi="Arial" w:cs="Arial"/>
@@ -1006,7 +686,6 @@
         </w:rPr>
         <w:t>Copiltot</w:t>
       </w:r>
-      <w:proofErr w:type="spellEnd"/>
     </w:p>
     <w:p>
       <w:pPr>
@@ -1047,7 +726,6 @@
           <w:szCs w:val="22"/>
         </w:rPr>
       </w:pPr>
-      <w:proofErr w:type="spellStart"/>
       <w:r>
         <w:rPr>
           <w:rFonts w:ascii="Arial" w:hAnsi="Arial" w:cs="Arial"/>
@@ -1056,7 +734,6 @@
         </w:rPr>
         <w:t>DeepSeek</w:t>
       </w:r>
-      <w:proofErr w:type="spellEnd"/>
     </w:p>
     <w:p>
       <w:pPr>
@@ -1150,19 +827,8 @@
           <w:szCs w:val="22"/>
           <w:lang w:val="pt-BR"/>
         </w:rPr>
-        <w:t xml:space="preserve">bolsa - </w:t>
-      </w:r>
-      <w:proofErr w:type="spellStart"/>
-      <w:r>
-        <w:rPr>
-          <w:rFonts w:ascii="Arial" w:hAnsi="Arial" w:cs="Arial"/>
-          <w:sz w:val="22"/>
-          <w:szCs w:val="22"/>
-          <w:lang w:val="pt-BR"/>
-        </w:rPr>
-        <w:t>yfinance</w:t>
-      </w:r>
-      <w:proofErr w:type="spellEnd"/>
+        <w:t>bolsa - yfinance</w:t>
+      </w:r>
     </w:p>
     <w:p>
       <w:pPr>
@@ -1180,25 +846,14 @@
           <w:lang w:val="pt-BR"/>
         </w:rPr>
       </w:pPr>
-      <w:proofErr w:type="spellStart"/>
-      <w:r>
-        <w:rPr>
-          <w:rFonts w:ascii="Arial" w:hAnsi="Arial" w:cs="Arial"/>
-          <w:sz w:val="22"/>
-          <w:szCs w:val="22"/>
-          <w:lang w:val="pt-BR"/>
-        </w:rPr>
-        <w:t>cdi</w:t>
-      </w:r>
-      <w:proofErr w:type="spellEnd"/>
-      <w:r>
-        <w:rPr>
-          <w:rFonts w:ascii="Arial" w:hAnsi="Arial" w:cs="Arial"/>
-          <w:sz w:val="22"/>
-          <w:szCs w:val="22"/>
-          <w:lang w:val="pt-BR"/>
-        </w:rPr>
-        <w:t xml:space="preserve"> diário</w:t>
+      <w:r>
+        <w:rPr>
+          <w:rFonts w:ascii="Arial" w:hAnsi="Arial" w:cs="Arial"/>
+          <w:sz w:val="22"/>
+          <w:szCs w:val="22"/>
+          <w:lang w:val="pt-BR"/>
+        </w:rPr>
+        <w:t>cdi diário</w:t>
       </w:r>
     </w:p>
     <w:p>
@@ -1272,19 +927,8 @@
           <w:szCs w:val="22"/>
           <w:lang w:val="pt-BR"/>
         </w:rPr>
-        <w:t xml:space="preserve">VS </w:t>
-      </w:r>
-      <w:proofErr w:type="spellStart"/>
-      <w:r>
-        <w:rPr>
-          <w:rFonts w:ascii="Arial" w:hAnsi="Arial" w:cs="Arial"/>
-          <w:sz w:val="22"/>
-          <w:szCs w:val="22"/>
-          <w:lang w:val="pt-BR"/>
-        </w:rPr>
-        <w:t>Code</w:t>
-      </w:r>
-      <w:proofErr w:type="spellEnd"/>
+        <w:t>VS Code</w:t>
+      </w:r>
     </w:p>
     <w:p>
       <w:pPr>
@@ -1328,25 +972,14 @@
           <w:lang w:val="pt-BR"/>
         </w:rPr>
       </w:pPr>
-      <w:proofErr w:type="spellStart"/>
-      <w:r>
-        <w:rPr>
-          <w:rFonts w:ascii="Arial" w:hAnsi="Arial" w:cs="Arial"/>
-          <w:sz w:val="22"/>
-          <w:szCs w:val="22"/>
-          <w:lang w:val="pt-BR"/>
-        </w:rPr>
-        <w:t>Sql</w:t>
-      </w:r>
-      <w:proofErr w:type="spellEnd"/>
-      <w:r>
-        <w:rPr>
-          <w:rFonts w:ascii="Arial" w:hAnsi="Arial" w:cs="Arial"/>
-          <w:sz w:val="22"/>
-          <w:szCs w:val="22"/>
-          <w:lang w:val="pt-BR"/>
-        </w:rPr>
-        <w:t xml:space="preserve"> server</w:t>
+      <w:r>
+        <w:rPr>
+          <w:rFonts w:ascii="Arial" w:hAnsi="Arial" w:cs="Arial"/>
+          <w:sz w:val="22"/>
+          <w:szCs w:val="22"/>
+          <w:lang w:val="pt-BR"/>
+        </w:rPr>
+        <w:t>Sql server</w:t>
       </w:r>
     </w:p>
     <w:p>
@@ -1398,19 +1031,8 @@
           <w:szCs w:val="22"/>
           <w:lang w:val="pt-BR"/>
         </w:rPr>
-        <w:t xml:space="preserve">Teste unitário </w:t>
-      </w:r>
-      <w:proofErr w:type="spellStart"/>
-      <w:r>
-        <w:rPr>
-          <w:rFonts w:ascii="Arial" w:hAnsi="Arial" w:cs="Arial"/>
-          <w:sz w:val="22"/>
-          <w:szCs w:val="22"/>
-          <w:lang w:val="pt-BR"/>
-        </w:rPr>
-        <w:t>UnitTest</w:t>
-      </w:r>
-      <w:proofErr w:type="spellEnd"/>
+        <w:t>Teste unitário UnitTest</w:t>
+      </w:r>
     </w:p>
     <w:p>
       <w:pPr>
@@ -1435,7 +1057,7 @@
           <w:szCs w:val="22"/>
           <w:lang w:val="pt-BR"/>
         </w:rPr>
-        <w:t>Django</w:t>
+        <w:t>Fast API</w:t>
       </w:r>
     </w:p>
     <w:p>
@@ -1454,7 +1076,6 @@
           <w:lang w:val="pt-BR"/>
         </w:rPr>
       </w:pPr>
-      <w:proofErr w:type="spellStart"/>
       <w:r>
         <w:rPr>
           <w:rFonts w:ascii="Arial" w:hAnsi="Arial" w:cs="Arial"/>
@@ -1464,7 +1085,6 @@
         </w:rPr>
         <w:t>Numpy</w:t>
       </w:r>
-      <w:proofErr w:type="spellEnd"/>
     </w:p>
     <w:p>
       <w:pPr>
@@ -1508,7 +1128,6 @@
           <w:lang w:val="pt-BR"/>
         </w:rPr>
       </w:pPr>
-      <w:proofErr w:type="spellStart"/>
       <w:r>
         <w:rPr>
           <w:rFonts w:ascii="Arial" w:hAnsi="Arial" w:cs="Arial"/>
@@ -1518,7 +1137,6 @@
         </w:rPr>
         <w:t>ReactJS</w:t>
       </w:r>
-      <w:proofErr w:type="spellEnd"/>
     </w:p>
     <w:p>
       <w:pPr>
@@ -1543,27 +1161,7 @@
           <w:szCs w:val="22"/>
           <w:lang w:val="pt-BR"/>
         </w:rPr>
-        <w:t xml:space="preserve">CSS </w:t>
-      </w:r>
-      <w:proofErr w:type="spellStart"/>
-      <w:r>
-        <w:rPr>
-          <w:rFonts w:ascii="Arial" w:hAnsi="Arial" w:cs="Arial"/>
-          <w:sz w:val="22"/>
-          <w:szCs w:val="22"/>
-          <w:lang w:val="pt-BR"/>
-        </w:rPr>
-        <w:t>pre</w:t>
-      </w:r>
-      <w:proofErr w:type="spellEnd"/>
-      <w:r>
-        <w:rPr>
-          <w:rFonts w:ascii="Arial" w:hAnsi="Arial" w:cs="Arial"/>
-          <w:sz w:val="22"/>
-          <w:szCs w:val="22"/>
-          <w:lang w:val="pt-BR"/>
-        </w:rPr>
-        <w:t>-processor SASS</w:t>
+        <w:t>CSS pre-processor SASS</w:t>
       </w:r>
     </w:p>
     <w:p>
@@ -1582,7 +1180,6 @@
           <w:lang w:val="pt-BR"/>
         </w:rPr>
       </w:pPr>
-      <w:proofErr w:type="spellStart"/>
       <w:r>
         <w:rPr>
           <w:rFonts w:ascii="Arial" w:hAnsi="Arial" w:cs="Arial"/>
@@ -1592,7 +1189,6 @@
         </w:rPr>
         <w:t>CypressJS</w:t>
       </w:r>
-      <w:proofErr w:type="spellEnd"/>
     </w:p>
     <w:p>
       <w:pPr>
@@ -1610,7 +1206,6 @@
           <w:lang w:val="pt-BR"/>
         </w:rPr>
       </w:pPr>
-      <w:proofErr w:type="spellStart"/>
       <w:r>
         <w:rPr>
           <w:rFonts w:ascii="Arial" w:hAnsi="Arial" w:cs="Arial"/>
@@ -1620,7 +1215,6 @@
         </w:rPr>
         <w:t>Sonarqube</w:t>
       </w:r>
-      <w:proofErr w:type="spellEnd"/>
     </w:p>
     <w:p>
       <w:pPr>
@@ -1656,7 +1250,6 @@
           <w:lang w:val="pt-BR"/>
         </w:rPr>
       </w:pPr>
-      <w:proofErr w:type="spellStart"/>
       <w:r>
         <w:rPr>
           <w:rFonts w:ascii="Arial" w:hAnsi="Arial" w:cs="Arial"/>
@@ -1666,7 +1259,6 @@
         </w:rPr>
         <w:t>Backend</w:t>
       </w:r>
-      <w:proofErr w:type="spellEnd"/>
     </w:p>
     <w:p>
       <w:pPr>
@@ -1847,27 +1439,7 @@
           <w:szCs w:val="22"/>
           <w:lang w:val="pt-BR"/>
         </w:rPr>
-        <w:t xml:space="preserve">Importar dados </w:t>
-      </w:r>
-      <w:proofErr w:type="spellStart"/>
-      <w:r>
-        <w:rPr>
-          <w:rFonts w:ascii="Arial" w:hAnsi="Arial" w:cs="Arial"/>
-          <w:sz w:val="22"/>
-          <w:szCs w:val="22"/>
-          <w:lang w:val="pt-BR"/>
-        </w:rPr>
-        <w:t>cdi</w:t>
-      </w:r>
-      <w:proofErr w:type="spellEnd"/>
-      <w:r>
-        <w:rPr>
-          <w:rFonts w:ascii="Arial" w:hAnsi="Arial" w:cs="Arial"/>
-          <w:sz w:val="22"/>
-          <w:szCs w:val="22"/>
-          <w:lang w:val="pt-BR"/>
-        </w:rPr>
-        <w:t xml:space="preserve"> diário</w:t>
+        <w:t>Importar dados cdi diário</w:t>
       </w:r>
     </w:p>
     <w:p>
@@ -1893,27 +1465,7 @@
           <w:szCs w:val="22"/>
           <w:lang w:val="pt-BR"/>
         </w:rPr>
-        <w:t xml:space="preserve">Salvar banco dados </w:t>
-      </w:r>
-      <w:proofErr w:type="spellStart"/>
-      <w:r>
-        <w:rPr>
-          <w:rFonts w:ascii="Arial" w:hAnsi="Arial" w:cs="Arial"/>
-          <w:sz w:val="22"/>
-          <w:szCs w:val="22"/>
-          <w:lang w:val="pt-BR"/>
-        </w:rPr>
-        <w:t>cdi</w:t>
-      </w:r>
-      <w:proofErr w:type="spellEnd"/>
-      <w:r>
-        <w:rPr>
-          <w:rFonts w:ascii="Arial" w:hAnsi="Arial" w:cs="Arial"/>
-          <w:sz w:val="22"/>
-          <w:szCs w:val="22"/>
-          <w:lang w:val="pt-BR"/>
-        </w:rPr>
-        <w:t xml:space="preserve"> diário</w:t>
+        <w:t>Salvar banco dados cdi diário</w:t>
       </w:r>
     </w:p>
     <w:p>
@@ -1991,27 +1543,7 @@
           <w:szCs w:val="22"/>
           <w:lang w:val="pt-BR"/>
         </w:rPr>
-        <w:t xml:space="preserve">Criar API </w:t>
-      </w:r>
-      <w:proofErr w:type="spellStart"/>
-      <w:r>
-        <w:rPr>
-          <w:rFonts w:ascii="Arial" w:hAnsi="Arial" w:cs="Arial"/>
-          <w:sz w:val="22"/>
-          <w:szCs w:val="22"/>
-          <w:lang w:val="pt-BR"/>
-        </w:rPr>
-        <w:t>cdi</w:t>
-      </w:r>
-      <w:proofErr w:type="spellEnd"/>
-      <w:r>
-        <w:rPr>
-          <w:rFonts w:ascii="Arial" w:hAnsi="Arial" w:cs="Arial"/>
-          <w:sz w:val="22"/>
-          <w:szCs w:val="22"/>
-          <w:lang w:val="pt-BR"/>
-        </w:rPr>
-        <w:t xml:space="preserve"> diário</w:t>
+        <w:t>Criar API cdi diário</w:t>
       </w:r>
     </w:p>
     <w:p>
@@ -2160,23 +1692,13 @@
           <w:szCs w:val="22"/>
         </w:rPr>
       </w:pPr>
-      <w:proofErr w:type="spellStart"/>
-      <w:r>
-        <w:rPr>
-          <w:rFonts w:ascii="Arial" w:hAnsi="Arial" w:cs="Arial"/>
-          <w:sz w:val="22"/>
-          <w:szCs w:val="22"/>
-        </w:rPr>
-        <w:t>Criar</w:t>
-      </w:r>
-      <w:proofErr w:type="spellEnd"/>
-      <w:r>
-        <w:rPr>
-          <w:rFonts w:ascii="Arial" w:hAnsi="Arial" w:cs="Arial"/>
-          <w:sz w:val="22"/>
-          <w:szCs w:val="22"/>
-        </w:rPr>
-        <w:t xml:space="preserve"> API </w:t>
+      <w:r>
+        <w:rPr>
+          <w:rFonts w:ascii="Arial" w:hAnsi="Arial" w:cs="Arial"/>
+          <w:sz w:val="22"/>
+          <w:szCs w:val="22"/>
+        </w:rPr>
+        <w:t xml:space="preserve">Criar API </w:t>
       </w:r>
       <w:r>
         <w:rPr>
@@ -2269,7 +1791,6 @@
           <w:lang w:val="pt-BR"/>
         </w:rPr>
       </w:pPr>
-      <w:proofErr w:type="spellStart"/>
       <w:r>
         <w:rPr>
           <w:rFonts w:ascii="Arial" w:hAnsi="Arial" w:cs="Arial"/>
@@ -2279,7 +1800,6 @@
         </w:rPr>
         <w:t>Frontend</w:t>
       </w:r>
-      <w:proofErr w:type="spellEnd"/>
     </w:p>
     <w:p>
       <w:pPr>
@@ -2304,19 +1824,8 @@
           <w:szCs w:val="22"/>
           <w:lang w:val="pt-BR"/>
         </w:rPr>
-        <w:t xml:space="preserve">Gráfico ações </w:t>
-      </w:r>
-      <w:proofErr w:type="spellStart"/>
-      <w:r>
-        <w:rPr>
-          <w:rFonts w:ascii="Arial" w:hAnsi="Arial" w:cs="Arial"/>
-          <w:sz w:val="22"/>
-          <w:szCs w:val="22"/>
-          <w:lang w:val="pt-BR"/>
-        </w:rPr>
-        <w:t>candlebar</w:t>
-      </w:r>
-      <w:proofErr w:type="spellEnd"/>
+        <w:t>Gráfico ações candlebar</w:t>
+      </w:r>
     </w:p>
     <w:p>
       <w:pPr>
@@ -2367,19 +1876,8 @@
           <w:szCs w:val="22"/>
           <w:lang w:val="pt-BR"/>
         </w:rPr>
-        <w:t xml:space="preserve">Indicador Bandas de </w:t>
-      </w:r>
-      <w:proofErr w:type="spellStart"/>
-      <w:r>
-        <w:rPr>
-          <w:rFonts w:ascii="Arial" w:hAnsi="Arial" w:cs="Arial"/>
-          <w:sz w:val="22"/>
-          <w:szCs w:val="22"/>
-          <w:lang w:val="pt-BR"/>
-        </w:rPr>
-        <w:t>Bollinger</w:t>
-      </w:r>
-      <w:proofErr w:type="spellEnd"/>
+        <w:t>Indicador Bandas de Bollinger</w:t>
+      </w:r>
     </w:p>
     <w:p>
       <w:pPr>
@@ -2394,89 +1892,16 @@
           <w:rFonts w:ascii="Arial" w:hAnsi="Arial" w:cs="Arial"/>
           <w:sz w:val="22"/>
           <w:szCs w:val="22"/>
-          <w:lang w:val="pt-BR"/>
-        </w:rPr>
-      </w:pPr>
-      <w:r>
-        <w:rPr>
-          <w:rFonts w:ascii="Arial" w:hAnsi="Arial" w:cs="Arial"/>
-          <w:sz w:val="22"/>
-          <w:szCs w:val="22"/>
-          <w:lang w:val="pt-BR"/>
-        </w:rPr>
-        <w:t xml:space="preserve">Indicador MACD – Moving </w:t>
-      </w:r>
-      <w:proofErr w:type="spellStart"/>
-      <w:r>
-        <w:rPr>
-          <w:rFonts w:ascii="Arial" w:hAnsi="Arial" w:cs="Arial"/>
-          <w:sz w:val="22"/>
-          <w:szCs w:val="22"/>
-          <w:lang w:val="pt-BR"/>
-        </w:rPr>
-        <w:t>Average</w:t>
-      </w:r>
-      <w:proofErr w:type="spellEnd"/>
-      <w:r>
-        <w:rPr>
-          <w:rFonts w:ascii="Arial" w:hAnsi="Arial" w:cs="Arial"/>
-          <w:sz w:val="22"/>
-          <w:szCs w:val="22"/>
-          <w:lang w:val="pt-BR"/>
-        </w:rPr>
-        <w:t xml:space="preserve"> </w:t>
-      </w:r>
-      <w:proofErr w:type="spellStart"/>
-      <w:r>
-        <w:rPr>
-          <w:rFonts w:ascii="Arial" w:hAnsi="Arial" w:cs="Arial"/>
-          <w:sz w:val="22"/>
-          <w:szCs w:val="22"/>
-          <w:lang w:val="pt-BR"/>
-        </w:rPr>
-        <w:t>Convergence</w:t>
-      </w:r>
-      <w:proofErr w:type="spellEnd"/>
-      <w:r>
-        <w:rPr>
-          <w:rFonts w:ascii="Arial" w:hAnsi="Arial" w:cs="Arial"/>
-          <w:sz w:val="22"/>
-          <w:szCs w:val="22"/>
-          <w:lang w:val="pt-BR"/>
-        </w:rPr>
-        <w:t xml:space="preserve"> </w:t>
-      </w:r>
-      <w:proofErr w:type="spellStart"/>
-      <w:r>
-        <w:rPr>
-          <w:rFonts w:ascii="Arial" w:hAnsi="Arial" w:cs="Arial"/>
-          <w:sz w:val="22"/>
-          <w:szCs w:val="22"/>
-          <w:lang w:val="pt-BR"/>
-        </w:rPr>
-        <w:t>and</w:t>
-      </w:r>
-      <w:proofErr w:type="spellEnd"/>
-      <w:r>
-        <w:rPr>
-          <w:rFonts w:ascii="Arial" w:hAnsi="Arial" w:cs="Arial"/>
-          <w:sz w:val="22"/>
-          <w:szCs w:val="22"/>
-          <w:lang w:val="pt-BR"/>
-        </w:rPr>
-        <w:t xml:space="preserve"> </w:t>
-      </w:r>
-      <w:proofErr w:type="spellStart"/>
-      <w:r>
-        <w:rPr>
-          <w:rFonts w:ascii="Arial" w:hAnsi="Arial" w:cs="Arial"/>
-          <w:sz w:val="22"/>
-          <w:szCs w:val="22"/>
-          <w:lang w:val="pt-BR"/>
-        </w:rPr>
-        <w:t>Divergence</w:t>
-      </w:r>
-      <w:proofErr w:type="spellEnd"/>
+        </w:rPr>
+      </w:pPr>
+      <w:r>
+        <w:rPr>
+          <w:rFonts w:ascii="Arial" w:hAnsi="Arial" w:cs="Arial"/>
+          <w:sz w:val="22"/>
+          <w:szCs w:val="22"/>
+        </w:rPr>
+        <w:t>Indicador MACD – Moving Average Convergence and Divergence</w:t>
+      </w:r>
     </w:p>
     <w:p>
       <w:pPr>
@@ -2527,19 +1952,8 @@
           <w:szCs w:val="22"/>
           <w:lang w:val="pt-BR"/>
         </w:rPr>
-        <w:t xml:space="preserve">Comparação </w:t>
-      </w:r>
-      <w:proofErr w:type="spellStart"/>
-      <w:r>
-        <w:rPr>
-          <w:rFonts w:ascii="Arial" w:hAnsi="Arial" w:cs="Arial"/>
-          <w:sz w:val="22"/>
-          <w:szCs w:val="22"/>
-          <w:lang w:val="pt-BR"/>
-        </w:rPr>
-        <w:t>cdi</w:t>
-      </w:r>
-      <w:proofErr w:type="spellEnd"/>
+        <w:t>Comparação cdi</w:t>
+      </w:r>
     </w:p>
     <w:p>
       <w:pPr>
@@ -2718,18 +2132,8 @@
           <w:sz w:val="22"/>
           <w:szCs w:val="22"/>
         </w:rPr>
-        <w:t xml:space="preserve">Salvar </w:t>
-      </w:r>
-      <w:proofErr w:type="spellStart"/>
-      <w:r>
-        <w:rPr>
-          <w:rFonts w:ascii="Arial" w:hAnsi="Arial" w:cs="Arial"/>
-          <w:sz w:val="22"/>
-          <w:szCs w:val="22"/>
-        </w:rPr>
-        <w:t>estratégia</w:t>
-      </w:r>
-      <w:proofErr w:type="spellEnd"/>
+        <w:t>Salvar estratégia</w:t>
+      </w:r>
     </w:p>
     <w:p>
       <w:pPr>
@@ -2809,27 +2213,7 @@
           <w:szCs w:val="22"/>
           <w:lang w:val="pt-BR"/>
         </w:rPr>
-        <w:t xml:space="preserve">utilizarei o </w:t>
-      </w:r>
-      <w:proofErr w:type="spellStart"/>
-      <w:r>
-        <w:rPr>
-          <w:rFonts w:ascii="Arial" w:hAnsi="Arial" w:cs="Arial"/>
-          <w:sz w:val="22"/>
-          <w:szCs w:val="22"/>
-          <w:lang w:val="pt-BR"/>
-        </w:rPr>
-        <w:t>Sonarqube</w:t>
-      </w:r>
-      <w:proofErr w:type="spellEnd"/>
-      <w:r>
-        <w:rPr>
-          <w:rFonts w:ascii="Arial" w:hAnsi="Arial" w:cs="Arial"/>
-          <w:sz w:val="22"/>
-          <w:szCs w:val="22"/>
-          <w:lang w:val="pt-BR"/>
-        </w:rPr>
-        <w:t xml:space="preserve"> para verificar os seguintes pontos em cada versão gerada:</w:t>
+        <w:t>utilizarei o Sonarqube para verificar os seguintes pontos em cada versão gerada:</w:t>
       </w:r>
     </w:p>
     <w:p>
@@ -2900,37 +2284,15 @@
           <w:lang w:val="pt-BR"/>
         </w:rPr>
       </w:pPr>
-      <w:proofErr w:type="spellStart"/>
-      <w:r>
-        <w:rPr>
-          <w:rFonts w:ascii="Arial" w:hAnsi="Arial" w:cs="Arial"/>
-          <w:sz w:val="22"/>
-          <w:szCs w:val="22"/>
-          <w:lang w:val="pt-BR"/>
-        </w:rPr>
-        <w:t>Code</w:t>
-      </w:r>
-      <w:proofErr w:type="spellEnd"/>
-      <w:r>
-        <w:rPr>
-          <w:rFonts w:ascii="Arial" w:hAnsi="Arial" w:cs="Arial"/>
-          <w:sz w:val="22"/>
-          <w:szCs w:val="22"/>
-          <w:lang w:val="pt-BR"/>
-        </w:rPr>
-        <w:t xml:space="preserve"> </w:t>
-      </w:r>
-      <w:proofErr w:type="spellStart"/>
-      <w:r>
-        <w:rPr>
-          <w:rFonts w:ascii="Arial" w:hAnsi="Arial" w:cs="Arial"/>
-          <w:sz w:val="22"/>
-          <w:szCs w:val="22"/>
-          <w:lang w:val="pt-BR"/>
-        </w:rPr>
-        <w:t>Smells</w:t>
-      </w:r>
-      <w:proofErr w:type="spellEnd"/>
+      <w:r>
+        <w:rPr>
+          <w:rFonts w:ascii="Arial" w:hAnsi="Arial" w:cs="Arial"/>
+          <w:sz w:val="22"/>
+          <w:szCs w:val="22"/>
+          <w:lang w:val="pt-BR"/>
+        </w:rPr>
+        <w:t>Code Smells</w:t>
+      </w:r>
     </w:p>
     <w:p>
       <w:pPr>
@@ -3224,27 +2586,7 @@
           <w:lang w:val="pt-BR"/>
         </w:rPr>
         <w:lastRenderedPageBreak/>
-        <w:t xml:space="preserve">O resultado esperado com a pesquisa é avaliar através do </w:t>
-      </w:r>
-      <w:proofErr w:type="spellStart"/>
-      <w:r>
-        <w:rPr>
-          <w:rFonts w:ascii="Arial" w:hAnsi="Arial" w:cs="Arial"/>
-          <w:sz w:val="22"/>
-          <w:szCs w:val="22"/>
-          <w:lang w:val="pt-BR"/>
-        </w:rPr>
-        <w:t>Sonarcube</w:t>
-      </w:r>
-      <w:proofErr w:type="spellEnd"/>
-      <w:r>
-        <w:rPr>
-          <w:rFonts w:ascii="Arial" w:hAnsi="Arial" w:cs="Arial"/>
-          <w:sz w:val="22"/>
-          <w:szCs w:val="22"/>
-          <w:lang w:val="pt-BR"/>
-        </w:rPr>
-        <w:t xml:space="preserve"> quais das inteligências artificiais tem o melhor desempenho nos seguintes pontos:</w:t>
+        <w:t>O resultado esperado com a pesquisa é avaliar através do Sonarcube quais das inteligências artificiais tem o melhor desempenho nos seguintes pontos:</w:t>
       </w:r>
     </w:p>
     <w:p>
@@ -3315,37 +2657,15 @@
           <w:lang w:val="pt-BR"/>
         </w:rPr>
       </w:pPr>
-      <w:proofErr w:type="spellStart"/>
-      <w:r>
-        <w:rPr>
-          <w:rFonts w:ascii="Arial" w:hAnsi="Arial" w:cs="Arial"/>
-          <w:sz w:val="22"/>
-          <w:szCs w:val="22"/>
-          <w:lang w:val="pt-BR"/>
-        </w:rPr>
-        <w:t>Code</w:t>
-      </w:r>
-      <w:proofErr w:type="spellEnd"/>
-      <w:r>
-        <w:rPr>
-          <w:rFonts w:ascii="Arial" w:hAnsi="Arial" w:cs="Arial"/>
-          <w:sz w:val="22"/>
-          <w:szCs w:val="22"/>
-          <w:lang w:val="pt-BR"/>
-        </w:rPr>
-        <w:t xml:space="preserve"> </w:t>
-      </w:r>
-      <w:proofErr w:type="spellStart"/>
-      <w:r>
-        <w:rPr>
-          <w:rFonts w:ascii="Arial" w:hAnsi="Arial" w:cs="Arial"/>
-          <w:sz w:val="22"/>
-          <w:szCs w:val="22"/>
-          <w:lang w:val="pt-BR"/>
-        </w:rPr>
-        <w:t>Smells</w:t>
-      </w:r>
-      <w:proofErr w:type="spellEnd"/>
+      <w:r>
+        <w:rPr>
+          <w:rFonts w:ascii="Arial" w:hAnsi="Arial" w:cs="Arial"/>
+          <w:sz w:val="22"/>
+          <w:szCs w:val="22"/>
+          <w:lang w:val="pt-BR"/>
+        </w:rPr>
+        <w:t>Code Smells</w:t>
+      </w:r>
     </w:p>
     <w:p>
       <w:pPr>
@@ -4208,25 +3528,7 @@
                 <w:szCs w:val="22"/>
                 <w:lang w:val="pt-BR"/>
               </w:rPr>
-              <w:t>03</w:t>
-            </w:r>
-            <w:r>
-              <w:rPr>
-                <w:rFonts w:ascii="Arial" w:hAnsi="Arial" w:cs="Arial"/>
-                <w:sz w:val="22"/>
-                <w:szCs w:val="22"/>
-                <w:lang w:val="pt-BR"/>
-              </w:rPr>
-              <w:t>/0</w:t>
-            </w:r>
-            <w:r>
-              <w:rPr>
-                <w:rFonts w:ascii="Arial" w:hAnsi="Arial" w:cs="Arial"/>
-                <w:sz w:val="22"/>
-                <w:szCs w:val="22"/>
-                <w:lang w:val="pt-BR"/>
-              </w:rPr>
-              <w:t>3</w:t>
+              <w:t>03/03</w:t>
             </w:r>
           </w:p>
         </w:tc>
@@ -4446,16 +3748,7 @@
                 <w:szCs w:val="22"/>
                 <w:lang w:val="pt-BR"/>
               </w:rPr>
-              <w:t>10</w:t>
-            </w:r>
-            <w:r>
-              <w:rPr>
-                <w:rFonts w:ascii="Arial" w:hAnsi="Arial" w:cs="Arial"/>
-                <w:sz w:val="22"/>
-                <w:szCs w:val="22"/>
-                <w:lang w:val="pt-BR"/>
-              </w:rPr>
-              <w:t>/03</w:t>
+              <w:t>10/03</w:t>
             </w:r>
           </w:p>
         </w:tc>
@@ -4675,16 +3968,7 @@
                 <w:szCs w:val="22"/>
                 <w:lang w:val="pt-BR"/>
               </w:rPr>
-              <w:t>17</w:t>
-            </w:r>
-            <w:r>
-              <w:rPr>
-                <w:rFonts w:ascii="Arial" w:hAnsi="Arial" w:cs="Arial"/>
-                <w:sz w:val="22"/>
-                <w:szCs w:val="22"/>
-                <w:lang w:val="pt-BR"/>
-              </w:rPr>
-              <w:t>/03</w:t>
+              <w:t>17/03</w:t>
             </w:r>
           </w:p>
         </w:tc>
@@ -4904,16 +4188,7 @@
                 <w:szCs w:val="22"/>
                 <w:lang w:val="pt-BR"/>
               </w:rPr>
-              <w:t>24</w:t>
-            </w:r>
-            <w:r>
-              <w:rPr>
-                <w:rFonts w:ascii="Arial" w:hAnsi="Arial" w:cs="Arial"/>
-                <w:sz w:val="22"/>
-                <w:szCs w:val="22"/>
-                <w:lang w:val="pt-BR"/>
-              </w:rPr>
-              <w:t>/03</w:t>
+              <w:t>24/03</w:t>
             </w:r>
           </w:p>
         </w:tc>
@@ -5106,9 +4381,26 @@
                 <w:szCs w:val="22"/>
                 <w:lang w:val="pt-BR"/>
               </w:rPr>
-              <w:t xml:space="preserve">Criar API </w:t>
+              <w:t>Criar API cdi diário/ Criar API risco Beta</w:t>
             </w:r>
-            <w:proofErr w:type="spellStart"/>
+          </w:p>
+        </w:tc>
+        <w:tc>
+          <w:tcPr>
+            <w:tcW w:w="341" w:type="pct"/>
+            <w:shd w:val="clear" w:color="auto" w:fill="auto"/>
+            <w:vAlign w:val="center"/>
+          </w:tcPr>
+          <w:p>
+            <w:pPr>
+              <w:jc w:val="both"/>
+              <w:rPr>
+                <w:rFonts w:ascii="Arial" w:hAnsi="Arial" w:cs="Arial"/>
+                <w:sz w:val="22"/>
+                <w:szCs w:val="22"/>
+                <w:lang w:val="pt-BR"/>
+              </w:rPr>
+            </w:pPr>
             <w:r>
               <w:rPr>
                 <w:rFonts w:ascii="Arial" w:hAnsi="Arial" w:cs="Arial"/>
@@ -5116,53 +4408,7 @@
                 <w:szCs w:val="22"/>
                 <w:lang w:val="pt-BR"/>
               </w:rPr>
-              <w:t>cdi</w:t>
-            </w:r>
-            <w:proofErr w:type="spellEnd"/>
-            <w:r>
-              <w:rPr>
-                <w:rFonts w:ascii="Arial" w:hAnsi="Arial" w:cs="Arial"/>
-                <w:sz w:val="22"/>
-                <w:szCs w:val="22"/>
-                <w:lang w:val="pt-BR"/>
-              </w:rPr>
-              <w:t xml:space="preserve"> diário/ Criar API risco Beta</w:t>
-            </w:r>
-          </w:p>
-        </w:tc>
-        <w:tc>
-          <w:tcPr>
-            <w:tcW w:w="341" w:type="pct"/>
-            <w:shd w:val="clear" w:color="auto" w:fill="auto"/>
-            <w:vAlign w:val="center"/>
-          </w:tcPr>
-          <w:p>
-            <w:pPr>
-              <w:jc w:val="both"/>
-              <w:rPr>
-                <w:rFonts w:ascii="Arial" w:hAnsi="Arial" w:cs="Arial"/>
-                <w:sz w:val="22"/>
-                <w:szCs w:val="22"/>
-                <w:lang w:val="pt-BR"/>
-              </w:rPr>
-            </w:pPr>
-            <w:r>
-              <w:rPr>
-                <w:rFonts w:ascii="Arial" w:hAnsi="Arial" w:cs="Arial"/>
-                <w:sz w:val="22"/>
-                <w:szCs w:val="22"/>
-                <w:lang w:val="pt-BR"/>
-              </w:rPr>
-              <w:t>31</w:t>
-            </w:r>
-            <w:r>
-              <w:rPr>
-                <w:rFonts w:ascii="Arial" w:hAnsi="Arial" w:cs="Arial"/>
-                <w:sz w:val="22"/>
-                <w:szCs w:val="22"/>
-                <w:lang w:val="pt-BR"/>
-              </w:rPr>
-              <w:t>/03</w:t>
+              <w:t>31/03</w:t>
             </w:r>
           </w:p>
         </w:tc>
@@ -5382,25 +4628,7 @@
                 <w:szCs w:val="22"/>
                 <w:lang w:val="pt-BR"/>
               </w:rPr>
-              <w:t>07</w:t>
-            </w:r>
-            <w:r>
-              <w:rPr>
-                <w:rFonts w:ascii="Arial" w:hAnsi="Arial" w:cs="Arial"/>
-                <w:sz w:val="22"/>
-                <w:szCs w:val="22"/>
-                <w:lang w:val="pt-BR"/>
-              </w:rPr>
-              <w:t>/0</w:t>
-            </w:r>
-            <w:r>
-              <w:rPr>
-                <w:rFonts w:ascii="Arial" w:hAnsi="Arial" w:cs="Arial"/>
-                <w:sz w:val="22"/>
-                <w:szCs w:val="22"/>
-                <w:lang w:val="pt-BR"/>
-              </w:rPr>
-              <w:t>4</w:t>
+              <w:t>07/04</w:t>
             </w:r>
           </w:p>
         </w:tc>
@@ -5620,16 +4848,7 @@
                 <w:szCs w:val="22"/>
                 <w:lang w:val="pt-BR"/>
               </w:rPr>
-              <w:t>14</w:t>
-            </w:r>
-            <w:r>
-              <w:rPr>
-                <w:rFonts w:ascii="Arial" w:hAnsi="Arial" w:cs="Arial"/>
-                <w:sz w:val="22"/>
-                <w:szCs w:val="22"/>
-                <w:lang w:val="pt-BR"/>
-              </w:rPr>
-              <w:t>/04</w:t>
+              <w:t>14/04</w:t>
             </w:r>
           </w:p>
         </w:tc>
@@ -5822,9 +5041,26 @@
                 <w:szCs w:val="22"/>
                 <w:lang w:val="pt-BR"/>
               </w:rPr>
-              <w:t xml:space="preserve">Criar API Stop </w:t>
+              <w:t>Criar API Stop gain/ stop loss/ Criar API Salvar estratégia</w:t>
             </w:r>
-            <w:proofErr w:type="spellStart"/>
+          </w:p>
+        </w:tc>
+        <w:tc>
+          <w:tcPr>
+            <w:tcW w:w="341" w:type="pct"/>
+            <w:shd w:val="clear" w:color="auto" w:fill="auto"/>
+            <w:vAlign w:val="center"/>
+          </w:tcPr>
+          <w:p>
+            <w:pPr>
+              <w:jc w:val="both"/>
+              <w:rPr>
+                <w:rFonts w:ascii="Arial" w:hAnsi="Arial" w:cs="Arial"/>
+                <w:sz w:val="22"/>
+                <w:szCs w:val="22"/>
+                <w:lang w:val="pt-BR"/>
+              </w:rPr>
+            </w:pPr>
             <w:r>
               <w:rPr>
                 <w:rFonts w:ascii="Arial" w:hAnsi="Arial" w:cs="Arial"/>
@@ -5832,73 +5068,7 @@
                 <w:szCs w:val="22"/>
                 <w:lang w:val="pt-BR"/>
               </w:rPr>
-              <w:t>gain</w:t>
-            </w:r>
-            <w:proofErr w:type="spellEnd"/>
-            <w:r>
-              <w:rPr>
-                <w:rFonts w:ascii="Arial" w:hAnsi="Arial" w:cs="Arial"/>
-                <w:sz w:val="22"/>
-                <w:szCs w:val="22"/>
-                <w:lang w:val="pt-BR"/>
-              </w:rPr>
-              <w:t xml:space="preserve">/ stop </w:t>
-            </w:r>
-            <w:proofErr w:type="spellStart"/>
-            <w:r>
-              <w:rPr>
-                <w:rFonts w:ascii="Arial" w:hAnsi="Arial" w:cs="Arial"/>
-                <w:sz w:val="22"/>
-                <w:szCs w:val="22"/>
-                <w:lang w:val="pt-BR"/>
-              </w:rPr>
-              <w:t>loss</w:t>
-            </w:r>
-            <w:proofErr w:type="spellEnd"/>
-            <w:r>
-              <w:rPr>
-                <w:rFonts w:ascii="Arial" w:hAnsi="Arial" w:cs="Arial"/>
-                <w:sz w:val="22"/>
-                <w:szCs w:val="22"/>
-                <w:lang w:val="pt-BR"/>
-              </w:rPr>
-              <w:t>/ Criar API Salvar estratégia</w:t>
-            </w:r>
-          </w:p>
-        </w:tc>
-        <w:tc>
-          <w:tcPr>
-            <w:tcW w:w="341" w:type="pct"/>
-            <w:shd w:val="clear" w:color="auto" w:fill="auto"/>
-            <w:vAlign w:val="center"/>
-          </w:tcPr>
-          <w:p>
-            <w:pPr>
-              <w:jc w:val="both"/>
-              <w:rPr>
-                <w:rFonts w:ascii="Arial" w:hAnsi="Arial" w:cs="Arial"/>
-                <w:sz w:val="22"/>
-                <w:szCs w:val="22"/>
-                <w:lang w:val="pt-BR"/>
-              </w:rPr>
-            </w:pPr>
-            <w:r>
-              <w:rPr>
-                <w:rFonts w:ascii="Arial" w:hAnsi="Arial" w:cs="Arial"/>
-                <w:sz w:val="22"/>
-                <w:szCs w:val="22"/>
-                <w:lang w:val="pt-BR"/>
-              </w:rPr>
-              <w:t>21</w:t>
-            </w:r>
-            <w:r>
-              <w:rPr>
-                <w:rFonts w:ascii="Arial" w:hAnsi="Arial" w:cs="Arial"/>
-                <w:sz w:val="22"/>
-                <w:szCs w:val="22"/>
-                <w:lang w:val="pt-BR"/>
-              </w:rPr>
-              <w:t>/04</w:t>
+              <w:t>21/04</w:t>
             </w:r>
           </w:p>
         </w:tc>
@@ -6118,16 +5288,7 @@
                 <w:szCs w:val="22"/>
                 <w:lang w:val="pt-BR"/>
               </w:rPr>
-              <w:t>28</w:t>
-            </w:r>
-            <w:r>
-              <w:rPr>
-                <w:rFonts w:ascii="Arial" w:hAnsi="Arial" w:cs="Arial"/>
-                <w:sz w:val="22"/>
-                <w:szCs w:val="22"/>
-                <w:lang w:val="pt-BR"/>
-              </w:rPr>
-              <w:t>/04</w:t>
+              <w:t>28/04</w:t>
             </w:r>
           </w:p>
         </w:tc>
@@ -6347,25 +5508,7 @@
                 <w:szCs w:val="22"/>
                 <w:lang w:val="pt-BR"/>
               </w:rPr>
-              <w:t>05</w:t>
-            </w:r>
-            <w:r>
-              <w:rPr>
-                <w:rFonts w:ascii="Arial" w:hAnsi="Arial" w:cs="Arial"/>
-                <w:sz w:val="22"/>
-                <w:szCs w:val="22"/>
-                <w:lang w:val="pt-BR"/>
-              </w:rPr>
-              <w:t>/0</w:t>
-            </w:r>
-            <w:r>
-              <w:rPr>
-                <w:rFonts w:ascii="Arial" w:hAnsi="Arial" w:cs="Arial"/>
-                <w:sz w:val="22"/>
-                <w:szCs w:val="22"/>
-                <w:lang w:val="pt-BR"/>
-              </w:rPr>
-              <w:t>5</w:t>
+              <w:t>05/05</w:t>
             </w:r>
           </w:p>
         </w:tc>
@@ -6585,16 +5728,7 @@
                 <w:szCs w:val="22"/>
                 <w:lang w:val="pt-BR"/>
               </w:rPr>
-              <w:t>12</w:t>
-            </w:r>
-            <w:r>
-              <w:rPr>
-                <w:rFonts w:ascii="Arial" w:hAnsi="Arial" w:cs="Arial"/>
-                <w:sz w:val="22"/>
-                <w:szCs w:val="22"/>
-                <w:lang w:val="pt-BR"/>
-              </w:rPr>
-              <w:t>/05</w:t>
+              <w:t>12/05</w:t>
             </w:r>
           </w:p>
         </w:tc>
@@ -6814,16 +5948,7 @@
                 <w:szCs w:val="22"/>
                 <w:lang w:val="pt-BR"/>
               </w:rPr>
-              <w:t>19</w:t>
-            </w:r>
-            <w:r>
-              <w:rPr>
-                <w:rFonts w:ascii="Arial" w:hAnsi="Arial" w:cs="Arial"/>
-                <w:sz w:val="22"/>
-                <w:szCs w:val="22"/>
-                <w:lang w:val="pt-BR"/>
-              </w:rPr>
-              <w:t>/05</w:t>
+              <w:t>19/05</w:t>
             </w:r>
           </w:p>
         </w:tc>
@@ -7008,58 +6133,39 @@
                 <w:szCs w:val="22"/>
               </w:rPr>
             </w:pPr>
-            <w:proofErr w:type="spellStart"/>
             <w:r>
               <w:rPr>
                 <w:rFonts w:ascii="Arial" w:hAnsi="Arial" w:cs="Arial"/>
                 <w:sz w:val="22"/>
                 <w:szCs w:val="22"/>
               </w:rPr>
-              <w:t>Indicador</w:t>
+              <w:t>Indicador MACD – Moving Average Convergence and Divergence</w:t>
             </w:r>
-            <w:proofErr w:type="spellEnd"/>
+          </w:p>
+        </w:tc>
+        <w:tc>
+          <w:tcPr>
+            <w:tcW w:w="341" w:type="pct"/>
+            <w:shd w:val="clear" w:color="auto" w:fill="auto"/>
+            <w:vAlign w:val="center"/>
+          </w:tcPr>
+          <w:p>
+            <w:pPr>
+              <w:jc w:val="both"/>
+              <w:rPr>
+                <w:rFonts w:ascii="Arial" w:hAnsi="Arial" w:cs="Arial"/>
+                <w:sz w:val="22"/>
+                <w:szCs w:val="22"/>
+              </w:rPr>
+            </w:pPr>
             <w:r>
               <w:rPr>
                 <w:rFonts w:ascii="Arial" w:hAnsi="Arial" w:cs="Arial"/>
                 <w:sz w:val="22"/>
                 <w:szCs w:val="22"/>
-              </w:rPr>
-              <w:t xml:space="preserve"> MACD – Moving Average Convergence and Divergence</w:t>
-            </w:r>
-          </w:p>
-        </w:tc>
-        <w:tc>
-          <w:tcPr>
-            <w:tcW w:w="341" w:type="pct"/>
-            <w:shd w:val="clear" w:color="auto" w:fill="auto"/>
-            <w:vAlign w:val="center"/>
-          </w:tcPr>
-          <w:p>
-            <w:pPr>
-              <w:jc w:val="both"/>
-              <w:rPr>
-                <w:rFonts w:ascii="Arial" w:hAnsi="Arial" w:cs="Arial"/>
-                <w:sz w:val="22"/>
-                <w:szCs w:val="22"/>
-              </w:rPr>
-            </w:pPr>
-            <w:r>
-              <w:rPr>
-                <w:rFonts w:ascii="Arial" w:hAnsi="Arial" w:cs="Arial"/>
-                <w:sz w:val="22"/>
-                <w:szCs w:val="22"/>
-                <w:lang w:val="pt-BR"/>
-              </w:rPr>
-              <w:t>26</w:t>
-            </w:r>
-            <w:r>
-              <w:rPr>
-                <w:rFonts w:ascii="Arial" w:hAnsi="Arial" w:cs="Arial"/>
-                <w:sz w:val="22"/>
-                <w:szCs w:val="22"/>
-                <w:lang w:val="pt-BR"/>
-              </w:rPr>
-              <w:t>/05</w:t>
+                <w:lang w:val="pt-BR"/>
+              </w:rPr>
+              <w:t>26/05</w:t>
             </w:r>
           </w:p>
         </w:tc>
@@ -7270,25 +6376,7 @@
                 <w:szCs w:val="22"/>
                 <w:lang w:val="pt-BR"/>
               </w:rPr>
-              <w:t>02</w:t>
-            </w:r>
-            <w:r>
-              <w:rPr>
-                <w:rFonts w:ascii="Arial" w:hAnsi="Arial" w:cs="Arial"/>
-                <w:sz w:val="22"/>
-                <w:szCs w:val="22"/>
-                <w:lang w:val="pt-BR"/>
-              </w:rPr>
-              <w:t>/0</w:t>
-            </w:r>
-            <w:r>
-              <w:rPr>
-                <w:rFonts w:ascii="Arial" w:hAnsi="Arial" w:cs="Arial"/>
-                <w:sz w:val="22"/>
-                <w:szCs w:val="22"/>
-                <w:lang w:val="pt-BR"/>
-              </w:rPr>
-              <w:t>6</w:t>
+              <w:t>02/06</w:t>
             </w:r>
           </w:p>
         </w:tc>
@@ -7508,25 +6596,7 @@
                 <w:szCs w:val="22"/>
                 <w:lang w:val="pt-BR"/>
               </w:rPr>
-              <w:t>0</w:t>
-            </w:r>
-            <w:r>
-              <w:rPr>
-                <w:rFonts w:ascii="Arial" w:hAnsi="Arial" w:cs="Arial"/>
-                <w:sz w:val="22"/>
-                <w:szCs w:val="22"/>
-                <w:lang w:val="pt-BR"/>
-              </w:rPr>
-              <w:t>9</w:t>
-            </w:r>
-            <w:r>
-              <w:rPr>
-                <w:rFonts w:ascii="Arial" w:hAnsi="Arial" w:cs="Arial"/>
-                <w:sz w:val="22"/>
-                <w:szCs w:val="22"/>
-                <w:lang w:val="pt-BR"/>
-              </w:rPr>
-              <w:t>/06</w:t>
+              <w:t>09/06</w:t>
             </w:r>
           </w:p>
         </w:tc>
@@ -7747,16 +6817,7 @@
                 <w:szCs w:val="22"/>
                 <w:lang w:val="pt-BR"/>
               </w:rPr>
-              <w:t>16</w:t>
-            </w:r>
-            <w:r>
-              <w:rPr>
-                <w:rFonts w:ascii="Arial" w:hAnsi="Arial" w:cs="Arial"/>
-                <w:sz w:val="22"/>
-                <w:szCs w:val="22"/>
-                <w:lang w:val="pt-BR"/>
-              </w:rPr>
-              <w:t>/06</w:t>
+              <w:t>16/06</w:t>
             </w:r>
           </w:p>
         </w:tc>
@@ -7976,16 +7037,7 @@
                 <w:szCs w:val="22"/>
                 <w:lang w:val="pt-BR"/>
               </w:rPr>
-              <w:t>23</w:t>
-            </w:r>
-            <w:r>
-              <w:rPr>
-                <w:rFonts w:ascii="Arial" w:hAnsi="Arial" w:cs="Arial"/>
-                <w:sz w:val="22"/>
-                <w:szCs w:val="22"/>
-                <w:lang w:val="pt-BR"/>
-              </w:rPr>
-              <w:t>/06</w:t>
+              <w:t>23/06</w:t>
             </w:r>
           </w:p>
         </w:tc>
@@ -8205,16 +7257,7 @@
                 <w:szCs w:val="22"/>
                 <w:lang w:val="pt-BR"/>
               </w:rPr>
-              <w:t>30</w:t>
-            </w:r>
-            <w:r>
-              <w:rPr>
-                <w:rFonts w:ascii="Arial" w:hAnsi="Arial" w:cs="Arial"/>
-                <w:sz w:val="22"/>
-                <w:szCs w:val="22"/>
-                <w:lang w:val="pt-BR"/>
-              </w:rPr>
-              <w:t>/06</w:t>
+              <w:t>30/06</w:t>
             </w:r>
           </w:p>
         </w:tc>
@@ -8434,25 +7477,7 @@
                 <w:szCs w:val="22"/>
                 <w:lang w:val="pt-BR"/>
               </w:rPr>
-              <w:t>07</w:t>
-            </w:r>
-            <w:r>
-              <w:rPr>
-                <w:rFonts w:ascii="Arial" w:hAnsi="Arial" w:cs="Arial"/>
-                <w:sz w:val="22"/>
-                <w:szCs w:val="22"/>
-                <w:lang w:val="pt-BR"/>
-              </w:rPr>
-              <w:t>/0</w:t>
-            </w:r>
-            <w:r>
-              <w:rPr>
-                <w:rFonts w:ascii="Arial" w:hAnsi="Arial" w:cs="Arial"/>
-                <w:sz w:val="22"/>
-                <w:szCs w:val="22"/>
-                <w:lang w:val="pt-BR"/>
-              </w:rPr>
-              <w:t>7</w:t>
+              <w:t>07/07</w:t>
             </w:r>
           </w:p>
         </w:tc>
@@ -8672,16 +7697,7 @@
                 <w:szCs w:val="22"/>
                 <w:lang w:val="pt-BR"/>
               </w:rPr>
-              <w:t>14</w:t>
-            </w:r>
-            <w:r>
-              <w:rPr>
-                <w:rFonts w:ascii="Arial" w:hAnsi="Arial" w:cs="Arial"/>
-                <w:sz w:val="22"/>
-                <w:szCs w:val="22"/>
-                <w:lang w:val="pt-BR"/>
-              </w:rPr>
-              <w:t>/07</w:t>
+              <w:t>14/07</w:t>
             </w:r>
           </w:p>
         </w:tc>
@@ -8901,16 +7917,7 @@
                 <w:szCs w:val="22"/>
                 <w:lang w:val="pt-BR"/>
               </w:rPr>
-              <w:t>21</w:t>
-            </w:r>
-            <w:r>
-              <w:rPr>
-                <w:rFonts w:ascii="Arial" w:hAnsi="Arial" w:cs="Arial"/>
-                <w:sz w:val="22"/>
-                <w:szCs w:val="22"/>
-                <w:lang w:val="pt-BR"/>
-              </w:rPr>
-              <w:t>/07</w:t>
+              <w:t>21/07</w:t>
             </w:r>
           </w:p>
         </w:tc>
@@ -9130,16 +8137,7 @@
                 <w:szCs w:val="22"/>
                 <w:lang w:val="pt-BR"/>
               </w:rPr>
-              <w:t>28</w:t>
-            </w:r>
-            <w:r>
-              <w:rPr>
-                <w:rFonts w:ascii="Arial" w:hAnsi="Arial" w:cs="Arial"/>
-                <w:sz w:val="22"/>
-                <w:szCs w:val="22"/>
-                <w:lang w:val="pt-BR"/>
-              </w:rPr>
-              <w:t>/07</w:t>
+              <w:t>28/07</w:t>
             </w:r>
           </w:p>
         </w:tc>
@@ -9359,34 +8357,7 @@
                 <w:szCs w:val="22"/>
                 <w:lang w:val="pt-BR"/>
               </w:rPr>
-              <w:t>0</w:t>
-            </w:r>
-            <w:r>
-              <w:rPr>
-                <w:rFonts w:ascii="Arial" w:hAnsi="Arial" w:cs="Arial"/>
-                <w:sz w:val="22"/>
-                <w:szCs w:val="22"/>
-                <w:lang w:val="pt-BR"/>
-              </w:rPr>
-              <w:t>4</w:t>
-            </w:r>
-            <w:r>
-              <w:rPr>
-                <w:rFonts w:ascii="Arial" w:hAnsi="Arial" w:cs="Arial"/>
-                <w:sz w:val="22"/>
-                <w:szCs w:val="22"/>
-                <w:lang w:val="pt-BR"/>
-              </w:rPr>
-              <w:t>/0</w:t>
-            </w:r>
-            <w:r>
-              <w:rPr>
-                <w:rFonts w:ascii="Arial" w:hAnsi="Arial" w:cs="Arial"/>
-                <w:sz w:val="22"/>
-                <w:szCs w:val="22"/>
-                <w:lang w:val="pt-BR"/>
-              </w:rPr>
-              <w:t>8</w:t>
+              <w:t>04/08</w:t>
             </w:r>
           </w:p>
         </w:tc>
@@ -9606,16 +8577,7 @@
                 <w:szCs w:val="22"/>
                 <w:lang w:val="pt-BR"/>
               </w:rPr>
-              <w:t>11/</w:t>
-            </w:r>
-            <w:r>
-              <w:rPr>
-                <w:rFonts w:ascii="Arial" w:hAnsi="Arial" w:cs="Arial"/>
-                <w:sz w:val="22"/>
-                <w:szCs w:val="22"/>
-                <w:lang w:val="pt-BR"/>
-              </w:rPr>
-              <w:t>08</w:t>
+              <w:t>11/08</w:t>
             </w:r>
           </w:p>
         </w:tc>
@@ -9808,9 +8770,26 @@
                 <w:szCs w:val="22"/>
                 <w:lang w:val="pt-BR"/>
               </w:rPr>
-              <w:t xml:space="preserve">Análise </w:t>
+              <w:t>Análise Sonarqube</w:t>
             </w:r>
-            <w:proofErr w:type="spellStart"/>
+          </w:p>
+        </w:tc>
+        <w:tc>
+          <w:tcPr>
+            <w:tcW w:w="341" w:type="pct"/>
+            <w:shd w:val="clear" w:color="auto" w:fill="auto"/>
+            <w:vAlign w:val="center"/>
+          </w:tcPr>
+          <w:p>
+            <w:pPr>
+              <w:jc w:val="both"/>
+              <w:rPr>
+                <w:rFonts w:ascii="Arial" w:hAnsi="Arial" w:cs="Arial"/>
+                <w:sz w:val="22"/>
+                <w:szCs w:val="22"/>
+                <w:lang w:val="pt-BR"/>
+              </w:rPr>
+            </w:pPr>
             <w:r>
               <w:rPr>
                 <w:rFonts w:ascii="Arial" w:hAnsi="Arial" w:cs="Arial"/>
@@ -9818,44 +8797,7 @@
                 <w:szCs w:val="22"/>
                 <w:lang w:val="pt-BR"/>
               </w:rPr>
-              <w:t>Sonarqube</w:t>
-            </w:r>
-            <w:proofErr w:type="spellEnd"/>
-          </w:p>
-        </w:tc>
-        <w:tc>
-          <w:tcPr>
-            <w:tcW w:w="341" w:type="pct"/>
-            <w:shd w:val="clear" w:color="auto" w:fill="auto"/>
-            <w:vAlign w:val="center"/>
-          </w:tcPr>
-          <w:p>
-            <w:pPr>
-              <w:jc w:val="both"/>
-              <w:rPr>
-                <w:rFonts w:ascii="Arial" w:hAnsi="Arial" w:cs="Arial"/>
-                <w:sz w:val="22"/>
-                <w:szCs w:val="22"/>
-                <w:lang w:val="pt-BR"/>
-              </w:rPr>
-            </w:pPr>
-            <w:r>
-              <w:rPr>
-                <w:rFonts w:ascii="Arial" w:hAnsi="Arial" w:cs="Arial"/>
-                <w:sz w:val="22"/>
-                <w:szCs w:val="22"/>
-                <w:lang w:val="pt-BR"/>
-              </w:rPr>
-              <w:t>18</w:t>
-            </w:r>
-            <w:r>
-              <w:rPr>
-                <w:rFonts w:ascii="Arial" w:hAnsi="Arial" w:cs="Arial"/>
-                <w:sz w:val="22"/>
-                <w:szCs w:val="22"/>
-                <w:lang w:val="pt-BR"/>
-              </w:rPr>
-              <w:t>/08</w:t>
+              <w:t>18/08</w:t>
             </w:r>
           </w:p>
         </w:tc>
@@ -10440,7 +9382,7 @@
             </wp:anchor>
           </w:drawing>
         </mc:Choice>
-        <mc:Fallback xmlns:a14="http://schemas.microsoft.com/office/drawing/2010/main" xmlns:pic="http://schemas.openxmlformats.org/drawingml/2006/picture" xmlns:a="http://schemas.openxmlformats.org/drawingml/2006/main">
+        <mc:Fallback xmlns:a="http://schemas.openxmlformats.org/drawingml/2006/main" xmlns:pic="http://schemas.openxmlformats.org/drawingml/2006/picture" xmlns:a14="http://schemas.microsoft.com/office/drawing/2010/main">
           <w:pict>
             <v:line id="Conector reto 1" style="position:absolute;flip:y;z-index:251659264;visibility:visible;mso-wrap-style:square;mso-width-percent:0;mso-height-percent:0;mso-wrap-distance-left:9pt;mso-wrap-distance-top:-3e-5mm;mso-wrap-distance-right:9pt;mso-wrap-distance-bottom:-3e-5mm;mso-position-horizontal:right;mso-position-horizontal-relative:margin;mso-position-vertical:absolute;mso-position-vertical-relative:text;mso-width-percent:0;mso-height-percent:0;mso-width-relative:margin;mso-height-relative:margin" o:spid="_x0000_s1026" strokecolor="#595959" strokeweight=".25pt" from="401.8pt,8.4pt" to="854.8pt,8.4pt" w14:anchorId="0425D536" o:gfxdata="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">
               <o:lock v:ext="edit" shapetype="f"/>
@@ -12001,6 +10943,7 @@
   <w:style w:type="character" w:default="1" w:styleId="Fontepargpadro">
     <w:name w:val="Default Paragraph Font"/>
     <w:uiPriority w:val="1"/>
+    <w:semiHidden/>
     <w:unhideWhenUsed/>
   </w:style>
   <w:style w:type="table" w:default="1" w:styleId="Tabelanormal">
@@ -12311,6 +11254,7 @@
     <w:rsid w:val="00095461"/>
     <w:rsid w:val="000B5E8C"/>
     <w:rsid w:val="000C0C6B"/>
+    <w:rsid w:val="002569DA"/>
     <w:rsid w:val="00267B30"/>
     <w:rsid w:val="0027653C"/>
     <w:rsid w:val="002D4E78"/>
@@ -12318,6 +11262,7 @@
     <w:rsid w:val="003C7FD3"/>
     <w:rsid w:val="00444315"/>
     <w:rsid w:val="004533A2"/>
+    <w:rsid w:val="00474A25"/>
     <w:rsid w:val="004B192D"/>
     <w:rsid w:val="004C6B45"/>
     <w:rsid w:val="00516DE9"/>
@@ -13095,6 +12040,30 @@
 </file>
 
 <file path=customXml/item1.xml><?xml version="1.0" encoding="utf-8"?>
+<?mso-contentType ?>
+<FormTemplates xmlns="http://schemas.microsoft.com/sharepoint/v3/contenttype/forms">
+  <Display>DocumentLibraryForm</Display>
+  <Edit>DocumentLibraryForm</Edit>
+  <New>DocumentLibraryForm</New>
+</FormTemplates>
+</file>
+
+<file path=customXml/item2.xml><?xml version="1.0" encoding="utf-8"?>
+<p:properties xmlns:p="http://schemas.microsoft.com/office/2006/metadata/properties" xmlns:xsi="http://www.w3.org/2001/XMLSchema-instance" xmlns:pc="http://schemas.microsoft.com/office/infopath/2007/PartnerControls">
+  <documentManagement>
+    <lcf76f155ced4ddcb4097134ff3c332f xmlns="1e7d8aaf-77fb-4419-819f-502bcc31ffe3">
+      <Terms xmlns="http://schemas.microsoft.com/office/infopath/2007/PartnerControls"/>
+    </lcf76f155ced4ddcb4097134ff3c332f>
+    <TaxCatchAll xmlns="2c89dc19-a755-4b1f-8ccb-ddc282e02978" xsi:nil="true"/>
+  </documentManagement>
+</p:properties>
+</file>
+
+<file path=customXml/item3.xml><?xml version="1.0" encoding="utf-8"?>
+<b:Sources xmlns:b="http://schemas.openxmlformats.org/officeDocument/2006/bibliography" xmlns="http://schemas.openxmlformats.org/officeDocument/2006/bibliography" SelectedStyle="\APASixthEditionOfficeOnline.xsl" StyleName="APA" Version="6"/>
+</file>
+
+<file path=customXml/item4.xml><?xml version="1.0" encoding="utf-8"?>
 <ct:contentTypeSchema xmlns:ct="http://schemas.microsoft.com/office/2006/metadata/contentType" xmlns:ma="http://schemas.microsoft.com/office/2006/metadata/properties/metaAttributes" ct:_="" ma:_="" ma:contentTypeName="Documento" ma:contentTypeID="0x01010008CFA7B293EDBE4DB98FBC161D82B39F" ma:contentTypeVersion="15" ma:contentTypeDescription="Crie um novo documento." ma:contentTypeScope="" ma:versionID="ed78836dbbd60ef5b47f46abba0ddc66">
   <xsd:schema xmlns:xsd="http://www.w3.org/2001/XMLSchema" xmlns:xs="http://www.w3.org/2001/XMLSchema" xmlns:p="http://schemas.microsoft.com/office/2006/metadata/properties" xmlns:ns2="2c89dc19-a755-4b1f-8ccb-ddc282e02978" xmlns:ns3="1e7d8aaf-77fb-4419-819f-502bcc31ffe3" targetNamespace="http://schemas.microsoft.com/office/2006/metadata/properties" ma:root="true" ma:fieldsID="f28b1225859e7fd7734d1009df438026" ns2:_="" ns3:_="">
     <xsd:import namespace="2c89dc19-a755-4b1f-8ccb-ddc282e02978"/>
@@ -13329,31 +12298,34 @@
 </ct:contentTypeSchema>
 </file>
 
-<file path=customXml/item2.xml><?xml version="1.0" encoding="utf-8"?>
-<b:Sources xmlns:b="http://schemas.openxmlformats.org/officeDocument/2006/bibliography" xmlns="http://schemas.openxmlformats.org/officeDocument/2006/bibliography" SelectedStyle="\APASixthEditionOfficeOnline.xsl" StyleName="APA" Version="6"/>
+<file path=customXml/itemProps1.xml><?xml version="1.0" encoding="utf-8"?>
+<ds:datastoreItem xmlns:ds="http://schemas.openxmlformats.org/officeDocument/2006/customXml" ds:itemID="{55B70A47-C96B-40D6-B96A-97417A5F0711}">
+  <ds:schemaRefs>
+    <ds:schemaRef ds:uri="http://schemas.microsoft.com/sharepoint/v3/contenttype/forms"/>
+  </ds:schemaRefs>
+</ds:datastoreItem>
 </file>
 
-<file path=customXml/item3.xml><?xml version="1.0" encoding="utf-8"?>
-<p:properties xmlns:p="http://schemas.microsoft.com/office/2006/metadata/properties" xmlns:xsi="http://www.w3.org/2001/XMLSchema-instance" xmlns:pc="http://schemas.microsoft.com/office/infopath/2007/PartnerControls">
-  <documentManagement>
-    <lcf76f155ced4ddcb4097134ff3c332f xmlns="1e7d8aaf-77fb-4419-819f-502bcc31ffe3">
-      <Terms xmlns="http://schemas.microsoft.com/office/infopath/2007/PartnerControls"/>
-    </lcf76f155ced4ddcb4097134ff3c332f>
-    <TaxCatchAll xmlns="2c89dc19-a755-4b1f-8ccb-ddc282e02978" xsi:nil="true"/>
-  </documentManagement>
-</p:properties>
+<file path=customXml/itemProps2.xml><?xml version="1.0" encoding="utf-8"?>
+<ds:datastoreItem xmlns:ds="http://schemas.openxmlformats.org/officeDocument/2006/customXml" ds:itemID="{BA834552-D39A-449E-9A87-A63884F2B194}">
+  <ds:schemaRefs>
+    <ds:schemaRef ds:uri="http://schemas.microsoft.com/office/2006/metadata/properties"/>
+    <ds:schemaRef ds:uri="http://schemas.microsoft.com/office/infopath/2007/PartnerControls"/>
+    <ds:schemaRef ds:uri="1e7d8aaf-77fb-4419-819f-502bcc31ffe3"/>
+    <ds:schemaRef ds:uri="2c89dc19-a755-4b1f-8ccb-ddc282e02978"/>
+  </ds:schemaRefs>
+</ds:datastoreItem>
 </file>
 
-<file path=customXml/item4.xml><?xml version="1.0" encoding="utf-8"?>
-<?mso-contentType ?>
-<FormTemplates xmlns="http://schemas.microsoft.com/sharepoint/v3/contenttype/forms">
-  <Display>DocumentLibraryForm</Display>
-  <Edit>DocumentLibraryForm</Edit>
-  <New>DocumentLibraryForm</New>
-</FormTemplates>
+<file path=customXml/itemProps3.xml><?xml version="1.0" encoding="utf-8"?>
+<ds:datastoreItem xmlns:ds="http://schemas.openxmlformats.org/officeDocument/2006/customXml" ds:itemID="{FFBA1B98-820B-42B6-A0DE-A8BC9221CD51}">
+  <ds:schemaRefs>
+    <ds:schemaRef ds:uri="http://schemas.openxmlformats.org/officeDocument/2006/bibliography"/>
+  </ds:schemaRefs>
+</ds:datastoreItem>
 </file>
 
-<file path=customXml/itemProps1.xml><?xml version="1.0" encoding="utf-8"?>
+<file path=customXml/itemProps4.xml><?xml version="1.0" encoding="utf-8"?>
 <ds:datastoreItem xmlns:ds="http://schemas.openxmlformats.org/officeDocument/2006/customXml" ds:itemID="{4E51743A-370C-4BE6-AD7C-8D18B96566D9}">
   <ds:schemaRefs>
     <ds:schemaRef ds:uri="http://schemas.microsoft.com/office/2006/metadata/contentType"/>
@@ -13370,31 +12342,4 @@
     <ds:schemaRef ds:uri="http://schemas.microsoft.com/internal/obd"/>
   </ds:schemaRefs>
 </ds:datastoreItem>
-</file>
-
-<file path=customXml/itemProps2.xml><?xml version="1.0" encoding="utf-8"?>
-<ds:datastoreItem xmlns:ds="http://schemas.openxmlformats.org/officeDocument/2006/customXml" ds:itemID="{FFBA1B98-820B-42B6-A0DE-A8BC9221CD51}">
-  <ds:schemaRefs>
-    <ds:schemaRef ds:uri="http://schemas.openxmlformats.org/officeDocument/2006/bibliography"/>
-  </ds:schemaRefs>
-</ds:datastoreItem>
-</file>
-
-<file path=customXml/itemProps3.xml><?xml version="1.0" encoding="utf-8"?>
-<ds:datastoreItem xmlns:ds="http://schemas.openxmlformats.org/officeDocument/2006/customXml" ds:itemID="{BA834552-D39A-449E-9A87-A63884F2B194}">
-  <ds:schemaRefs>
-    <ds:schemaRef ds:uri="http://schemas.microsoft.com/office/2006/metadata/properties"/>
-    <ds:schemaRef ds:uri="http://schemas.microsoft.com/office/infopath/2007/PartnerControls"/>
-    <ds:schemaRef ds:uri="1e7d8aaf-77fb-4419-819f-502bcc31ffe3"/>
-    <ds:schemaRef ds:uri="2c89dc19-a755-4b1f-8ccb-ddc282e02978"/>
-  </ds:schemaRefs>
-</ds:datastoreItem>
-</file>
-
-<file path=customXml/itemProps4.xml><?xml version="1.0" encoding="utf-8"?>
-<ds:datastoreItem xmlns:ds="http://schemas.openxmlformats.org/officeDocument/2006/customXml" ds:itemID="{55B70A47-C96B-40D6-B96A-97417A5F0711}">
-  <ds:schemaRefs>
-    <ds:schemaRef ds:uri="http://schemas.microsoft.com/sharepoint/v3/contenttype/forms"/>
-  </ds:schemaRefs>
-</ds:datastoreItem>
 </file>
</xml_diff>